<commit_message>
Flexbox, Web Table tag
</commit_message>
<xml_diff>
--- a/CascadingStyleSheet.docx
+++ b/CascadingStyleSheet.docx
@@ -4338,10 +4338,7 @@
         </w:numPr>
       </w:pPr>
       <w:r>
-        <w:t>define an element as a flexbox</w:t>
-      </w:r>
-      <w:r>
-        <w:t xml:space="preserve"> </w:t>
+        <w:t xml:space="preserve">define an element as a flexbox </w:t>
       </w:r>
     </w:p>
     <w:p>
@@ -4482,10 +4479,7 @@
         </w:numPr>
       </w:pPr>
       <w:r>
-        <w:t>row-reverse:</w:t>
-      </w:r>
-      <w:r>
-        <w:t xml:space="preserve"> lay out the items bottom-to-top</w:t>
+        <w:t>row-reverse: lay out the items bottom-to-top</w:t>
       </w:r>
     </w:p>
     <w:p>
@@ -4497,10 +4491,7 @@
         </w:numPr>
       </w:pPr>
       <w:r>
-        <w:t>column-reverse</w:t>
-      </w:r>
-      <w:r>
-        <w:t>: lay out the items right-to-left</w:t>
+        <w:t>column-reverse: lay out the items right-to-left</w:t>
       </w:r>
       <w:r>
         <w:tab/>
@@ -4965,7 +4956,7 @@
     <w:p>
       <w:pPr>
         <w:pStyle w:val="ListParagraph"/>
-        <w:ind w:left="3606" w:firstLine="195"/>
+        <w:ind w:left="1440"/>
       </w:pPr>
     </w:p>
     <w:sectPr>
@@ -5094,6 +5085,119 @@
     </w:lvl>
   </w:abstractNum>
   <w:abstractNum w:abstractNumId="1" w15:restartNumberingAfterBreak="0">
+    <w:nsid w:val="120175B2"/>
+    <w:multiLevelType w:val="hybridMultilevel"/>
+    <w:tmpl w:val="DA881018"/>
+    <w:lvl w:ilvl="0" w:tplc="04090001">
+      <w:start w:val="1"/>
+      <w:numFmt w:val="bullet"/>
+      <w:lvlText w:val=""/>
+      <w:lvlJc w:val="left"/>
+      <w:pPr>
+        <w:ind w:left="1440" w:hanging="360"/>
+      </w:pPr>
+      <w:rPr>
+        <w:rFonts w:ascii="Symbol" w:hAnsi="Symbol" w:hint="default"/>
+      </w:rPr>
+    </w:lvl>
+    <w:lvl w:ilvl="1" w:tplc="04090003">
+      <w:start w:val="1"/>
+      <w:numFmt w:val="bullet"/>
+      <w:lvlText w:val="o"/>
+      <w:lvlJc w:val="left"/>
+      <w:pPr>
+        <w:ind w:left="2160" w:hanging="360"/>
+      </w:pPr>
+      <w:rPr>
+        <w:rFonts w:ascii="Courier New" w:hAnsi="Courier New" w:cs="Courier New" w:hint="default"/>
+      </w:rPr>
+    </w:lvl>
+    <w:lvl w:ilvl="2" w:tplc="04090005">
+      <w:start w:val="1"/>
+      <w:numFmt w:val="bullet"/>
+      <w:lvlText w:val=""/>
+      <w:lvlJc w:val="left"/>
+      <w:pPr>
+        <w:ind w:left="2880" w:hanging="360"/>
+      </w:pPr>
+      <w:rPr>
+        <w:rFonts w:ascii="Wingdings" w:hAnsi="Wingdings" w:hint="default"/>
+      </w:rPr>
+    </w:lvl>
+    <w:lvl w:ilvl="3" w:tplc="04090001" w:tentative="1">
+      <w:start w:val="1"/>
+      <w:numFmt w:val="bullet"/>
+      <w:lvlText w:val=""/>
+      <w:lvlJc w:val="left"/>
+      <w:pPr>
+        <w:ind w:left="3600" w:hanging="360"/>
+      </w:pPr>
+      <w:rPr>
+        <w:rFonts w:ascii="Symbol" w:hAnsi="Symbol" w:hint="default"/>
+      </w:rPr>
+    </w:lvl>
+    <w:lvl w:ilvl="4" w:tplc="04090003" w:tentative="1">
+      <w:start w:val="1"/>
+      <w:numFmt w:val="bullet"/>
+      <w:lvlText w:val="o"/>
+      <w:lvlJc w:val="left"/>
+      <w:pPr>
+        <w:ind w:left="4320" w:hanging="360"/>
+      </w:pPr>
+      <w:rPr>
+        <w:rFonts w:ascii="Courier New" w:hAnsi="Courier New" w:cs="Courier New" w:hint="default"/>
+      </w:rPr>
+    </w:lvl>
+    <w:lvl w:ilvl="5" w:tplc="04090005" w:tentative="1">
+      <w:start w:val="1"/>
+      <w:numFmt w:val="bullet"/>
+      <w:lvlText w:val=""/>
+      <w:lvlJc w:val="left"/>
+      <w:pPr>
+        <w:ind w:left="5040" w:hanging="360"/>
+      </w:pPr>
+      <w:rPr>
+        <w:rFonts w:ascii="Wingdings" w:hAnsi="Wingdings" w:hint="default"/>
+      </w:rPr>
+    </w:lvl>
+    <w:lvl w:ilvl="6" w:tplc="04090001" w:tentative="1">
+      <w:start w:val="1"/>
+      <w:numFmt w:val="bullet"/>
+      <w:lvlText w:val=""/>
+      <w:lvlJc w:val="left"/>
+      <w:pPr>
+        <w:ind w:left="5760" w:hanging="360"/>
+      </w:pPr>
+      <w:rPr>
+        <w:rFonts w:ascii="Symbol" w:hAnsi="Symbol" w:hint="default"/>
+      </w:rPr>
+    </w:lvl>
+    <w:lvl w:ilvl="7" w:tplc="04090003" w:tentative="1">
+      <w:start w:val="1"/>
+      <w:numFmt w:val="bullet"/>
+      <w:lvlText w:val="o"/>
+      <w:lvlJc w:val="left"/>
+      <w:pPr>
+        <w:ind w:left="6480" w:hanging="360"/>
+      </w:pPr>
+      <w:rPr>
+        <w:rFonts w:ascii="Courier New" w:hAnsi="Courier New" w:cs="Courier New" w:hint="default"/>
+      </w:rPr>
+    </w:lvl>
+    <w:lvl w:ilvl="8" w:tplc="04090005" w:tentative="1">
+      <w:start w:val="1"/>
+      <w:numFmt w:val="bullet"/>
+      <w:lvlText w:val=""/>
+      <w:lvlJc w:val="left"/>
+      <w:pPr>
+        <w:ind w:left="7200" w:hanging="360"/>
+      </w:pPr>
+      <w:rPr>
+        <w:rFonts w:ascii="Wingdings" w:hAnsi="Wingdings" w:hint="default"/>
+      </w:rPr>
+    </w:lvl>
+  </w:abstractNum>
+  <w:abstractNum w:abstractNumId="2" w15:restartNumberingAfterBreak="0">
     <w:nsid w:val="371969EE"/>
     <w:multiLevelType w:val="multilevel"/>
     <w:tmpl w:val="1D7A1D34"/>
@@ -5242,7 +5346,7 @@
       </w:rPr>
     </w:lvl>
   </w:abstractNum>
-  <w:abstractNum w:abstractNumId="2" w15:restartNumberingAfterBreak="0">
+  <w:abstractNum w:abstractNumId="3" w15:restartNumberingAfterBreak="0">
     <w:nsid w:val="3A975FA2"/>
     <w:multiLevelType w:val="hybridMultilevel"/>
     <w:tmpl w:val="FB0815D8"/>
@@ -5357,7 +5461,7 @@
       </w:rPr>
     </w:lvl>
   </w:abstractNum>
-  <w:abstractNum w:abstractNumId="3" w15:restartNumberingAfterBreak="0">
+  <w:abstractNum w:abstractNumId="4" w15:restartNumberingAfterBreak="0">
     <w:nsid w:val="43D16904"/>
     <w:multiLevelType w:val="hybridMultilevel"/>
     <w:tmpl w:val="2DD8375E"/>
@@ -5470,7 +5574,7 @@
       </w:rPr>
     </w:lvl>
   </w:abstractNum>
-  <w:abstractNum w:abstractNumId="4" w15:restartNumberingAfterBreak="0">
+  <w:abstractNum w:abstractNumId="5" w15:restartNumberingAfterBreak="0">
     <w:nsid w:val="4DD0767B"/>
     <w:multiLevelType w:val="hybridMultilevel"/>
     <w:tmpl w:val="34C0068A"/>
@@ -5556,7 +5660,7 @@
       </w:pPr>
     </w:lvl>
   </w:abstractNum>
-  <w:abstractNum w:abstractNumId="5" w15:restartNumberingAfterBreak="0">
+  <w:abstractNum w:abstractNumId="6" w15:restartNumberingAfterBreak="0">
     <w:nsid w:val="54ED54CC"/>
     <w:multiLevelType w:val="hybridMultilevel"/>
     <w:tmpl w:val="B0042FE8"/>
@@ -5669,7 +5773,7 @@
       </w:rPr>
     </w:lvl>
   </w:abstractNum>
-  <w:abstractNum w:abstractNumId="6" w15:restartNumberingAfterBreak="0">
+  <w:abstractNum w:abstractNumId="7" w15:restartNumberingAfterBreak="0">
     <w:nsid w:val="6991396A"/>
     <w:multiLevelType w:val="hybridMultilevel"/>
     <w:tmpl w:val="D4FA09C8"/>
@@ -5782,7 +5886,7 @@
       </w:rPr>
     </w:lvl>
   </w:abstractNum>
-  <w:abstractNum w:abstractNumId="7" w15:restartNumberingAfterBreak="0">
+  <w:abstractNum w:abstractNumId="8" w15:restartNumberingAfterBreak="0">
     <w:nsid w:val="7B6A5821"/>
     <w:multiLevelType w:val="hybridMultilevel"/>
     <w:tmpl w:val="50321172"/>
@@ -5895,7 +5999,7 @@
       </w:rPr>
     </w:lvl>
   </w:abstractNum>
-  <w:abstractNum w:abstractNumId="8" w15:restartNumberingAfterBreak="0">
+  <w:abstractNum w:abstractNumId="9" w15:restartNumberingAfterBreak="0">
     <w:nsid w:val="7BA1316C"/>
     <w:multiLevelType w:val="hybridMultilevel"/>
     <w:tmpl w:val="74823F1A"/>
@@ -6009,31 +6113,34 @@
     </w:lvl>
   </w:abstractNum>
   <w:num w:numId="1">
-    <w:abstractNumId w:val="8"/>
+    <w:abstractNumId w:val="9"/>
   </w:num>
   <w:num w:numId="2">
-    <w:abstractNumId w:val="4"/>
+    <w:abstractNumId w:val="5"/>
   </w:num>
   <w:num w:numId="3">
-    <w:abstractNumId w:val="1"/>
+    <w:abstractNumId w:val="2"/>
   </w:num>
   <w:num w:numId="4">
     <w:abstractNumId w:val="0"/>
   </w:num>
   <w:num w:numId="5">
+    <w:abstractNumId w:val="4"/>
+  </w:num>
+  <w:num w:numId="6">
+    <w:abstractNumId w:val="6"/>
+  </w:num>
+  <w:num w:numId="7">
     <w:abstractNumId w:val="3"/>
   </w:num>
-  <w:num w:numId="6">
-    <w:abstractNumId w:val="5"/>
+  <w:num w:numId="8">
+    <w:abstractNumId w:val="8"/>
   </w:num>
-  <w:num w:numId="7">
-    <w:abstractNumId w:val="2"/>
-  </w:num>
-  <w:num w:numId="8">
+  <w:num w:numId="9">
     <w:abstractNumId w:val="7"/>
   </w:num>
-  <w:num w:numId="9">
-    <w:abstractNumId w:val="6"/>
+  <w:num w:numId="10">
+    <w:abstractNumId w:val="1"/>
   </w:num>
 </w:numbering>
 </file>

</xml_diff>